<commit_message>
blog project template commit
</commit_message>
<xml_diff>
--- a/Vesonix Interview Project.docx
+++ b/Vesonix Interview Project.docx
@@ -29,33 +29,634 @@
       </w:r>
       <w:r>
         <w:rPr>
-          <w:rFonts w:ascii="Segoe UI Emoji" w:hAnsi="Segoe UI Emoji" w:cs="Segoe UI Emoji"/>
-          <w:b/>
-          <w:bCs/>
-        </w:rPr>
-        <w:t>:</w:t>
-      </w:r>
-      <w:r>
-        <w:rPr>
-          <w:b/>
-          <w:bCs/>
-        </w:rPr>
-        <w:t xml:space="preserve"> Full-Stack Blog Project (Django + DRF + React)</w:t>
-      </w:r>
-    </w:p>
-    <w:p>
-      <w:pPr>
-        <w:rPr>
-          <w:b/>
-          <w:bCs/>
-        </w:rPr>
-      </w:pPr>
-      <w:r>
-        <w:rPr>
-          <w:b/>
-          <w:bCs/>
+          <w:b/>
+          <w:bCs/>
+          <w:sz w:val="22"/>
+          <w:szCs w:val="22"/>
+        </w:rPr>
+        <w:t xml:space="preserve">: </w:t>
+      </w:r>
+      <w:r>
+        <w:rPr>
+          <w:b/>
+          <w:bCs/>
+        </w:rPr>
+        <w:t xml:space="preserve"> </w:t>
+      </w:r>
+      <w:r>
+        <w:rPr>
+          <w:b/>
+          <w:bCs/>
+        </w:rPr>
+        <w:t>Compress a String (Run-Length Encoding)</w:t>
+      </w:r>
+    </w:p>
+    <w:p>
+      <w:pPr>
+        <w:rPr>
+          <w:sz w:val="22"/>
+          <w:szCs w:val="22"/>
+        </w:rPr>
+      </w:pPr>
+      <w:r>
+        <w:rPr>
+          <w:sz w:val="22"/>
+          <w:szCs w:val="22"/>
+        </w:rPr>
+        <w:t>Write a program that compresses a string by replacing consecutive repeated characters with the character followed by the count.</w:t>
+      </w:r>
+    </w:p>
+    <w:p>
+      <w:pPr>
+        <w:rPr>
+          <w:sz w:val="22"/>
+          <w:szCs w:val="22"/>
+        </w:rPr>
+      </w:pPr>
+      <w:r>
+        <w:rPr>
+          <w:sz w:val="22"/>
+          <w:szCs w:val="22"/>
+        </w:rPr>
+        <w:t>If the compressed string is not shorter, return the original string.</w:t>
+      </w:r>
+    </w:p>
+    <w:p>
+      <w:pPr>
+        <w:rPr>
+          <w:sz w:val="22"/>
+          <w:szCs w:val="22"/>
+        </w:rPr>
+      </w:pPr>
+      <w:r>
+        <w:rPr>
+          <w:sz w:val="22"/>
+          <w:szCs w:val="22"/>
+        </w:rPr>
+        <w:t xml:space="preserve">Compress the string, but </w:t>
+      </w:r>
+      <w:r>
+        <w:rPr>
+          <w:b/>
+          <w:bCs/>
+          <w:sz w:val="22"/>
+          <w:szCs w:val="22"/>
+        </w:rPr>
+        <w:t>uppercase the character</w:t>
+      </w:r>
+      <w:r>
+        <w:rPr>
+          <w:sz w:val="22"/>
+          <w:szCs w:val="22"/>
+        </w:rPr>
+        <w:t xml:space="preserve"> if its count &gt; 1,</w:t>
+      </w:r>
+      <w:r>
+        <w:rPr>
+          <w:sz w:val="22"/>
+          <w:szCs w:val="22"/>
+        </w:rPr>
+        <w:br/>
+        <w:t xml:space="preserve">and </w:t>
+      </w:r>
+      <w:r>
+        <w:rPr>
+          <w:b/>
+          <w:bCs/>
+          <w:sz w:val="22"/>
+          <w:szCs w:val="22"/>
+        </w:rPr>
+        <w:t>lowercase</w:t>
+      </w:r>
+      <w:r>
+        <w:rPr>
+          <w:sz w:val="22"/>
+          <w:szCs w:val="22"/>
+        </w:rPr>
+        <w:t xml:space="preserve"> it otherwise.</w:t>
+      </w:r>
+    </w:p>
+    <w:p>
+      <w:pPr>
+        <w:rPr>
+          <w:sz w:val="22"/>
+          <w:szCs w:val="22"/>
+        </w:rPr>
+      </w:pPr>
+      <w:r>
+        <w:rPr>
+          <w:b/>
+          <w:bCs/>
+          <w:sz w:val="22"/>
+          <w:szCs w:val="22"/>
+        </w:rPr>
+        <w:t>Input</w:t>
+      </w:r>
+      <w:r>
+        <w:rPr>
+          <w:sz w:val="22"/>
+          <w:szCs w:val="22"/>
+        </w:rPr>
+        <w:t xml:space="preserve">:  </w:t>
+      </w:r>
+      <w:proofErr w:type="spellStart"/>
+      <w:r>
+        <w:rPr>
+          <w:sz w:val="22"/>
+          <w:szCs w:val="22"/>
+        </w:rPr>
+        <w:t>aabcccdee</w:t>
+      </w:r>
+      <w:proofErr w:type="spellEnd"/>
+    </w:p>
+    <w:p>
+      <w:pPr>
+        <w:rPr>
+          <w:sz w:val="22"/>
+          <w:szCs w:val="22"/>
+        </w:rPr>
+      </w:pPr>
+      <w:r>
+        <w:rPr>
+          <w:b/>
+          <w:bCs/>
+          <w:sz w:val="22"/>
+          <w:szCs w:val="22"/>
+        </w:rPr>
+        <w:t>Output</w:t>
+      </w:r>
+      <w:r>
+        <w:rPr>
+          <w:sz w:val="22"/>
+          <w:szCs w:val="22"/>
+        </w:rPr>
+        <w:t>: A2b1C3d1E2</w:t>
+      </w:r>
+    </w:p>
+    <w:p>
+      <w:pPr>
+        <w:rPr>
+          <w:sz w:val="22"/>
+          <w:szCs w:val="22"/>
+        </w:rPr>
+      </w:pPr>
+    </w:p>
+    <w:p>
+      <w:pPr>
+        <w:rPr>
+          <w:b/>
+          <w:bCs/>
+          <w:sz w:val="22"/>
+          <w:szCs w:val="22"/>
+        </w:rPr>
+      </w:pPr>
+      <w:r>
+        <w:rPr>
+          <w:b/>
+          <w:bCs/>
+          <w:sz w:val="22"/>
+          <w:szCs w:val="22"/>
+        </w:rPr>
+        <w:t xml:space="preserve">Exercise </w:t>
+      </w:r>
+      <w:r>
+        <w:rPr>
+          <w:b/>
+          <w:bCs/>
+          <w:sz w:val="22"/>
+          <w:szCs w:val="22"/>
+        </w:rPr>
+        <w:t>2</w:t>
+      </w:r>
+      <w:r>
+        <w:rPr>
+          <w:b/>
+          <w:bCs/>
+          <w:sz w:val="22"/>
+          <w:szCs w:val="22"/>
+        </w:rPr>
+        <w:t>: Object-Oriented Programming</w:t>
+      </w:r>
+    </w:p>
+    <w:p>
+      <w:pPr>
+        <w:rPr>
+          <w:sz w:val="22"/>
+          <w:szCs w:val="22"/>
+        </w:rPr>
+      </w:pPr>
+      <w:r>
+        <w:rPr>
+          <w:sz w:val="22"/>
+          <w:szCs w:val="22"/>
+        </w:rPr>
+        <w:t xml:space="preserve">Problem: </w:t>
+      </w:r>
+      <w:r>
+        <w:rPr>
           <w:i/>
           <w:iCs/>
+          <w:sz w:val="22"/>
+          <w:szCs w:val="22"/>
+        </w:rPr>
+        <w:t>Bank Account Management System</w:t>
+      </w:r>
+    </w:p>
+    <w:p>
+      <w:pPr>
+        <w:rPr>
+          <w:sz w:val="22"/>
+          <w:szCs w:val="22"/>
+        </w:rPr>
+      </w:pPr>
+      <w:r>
+        <w:rPr>
+          <w:sz w:val="22"/>
+          <w:szCs w:val="22"/>
+        </w:rPr>
+        <w:t xml:space="preserve">Create a Python class called </w:t>
+      </w:r>
+      <w:proofErr w:type="spellStart"/>
+      <w:r>
+        <w:rPr>
+          <w:b/>
+          <w:bCs/>
+          <w:sz w:val="22"/>
+          <w:szCs w:val="22"/>
+        </w:rPr>
+        <w:t>BankAccount</w:t>
+      </w:r>
+      <w:proofErr w:type="spellEnd"/>
+      <w:r>
+        <w:rPr>
+          <w:sz w:val="22"/>
+          <w:szCs w:val="22"/>
+        </w:rPr>
+        <w:t xml:space="preserve"> that simulates a simple bank account.</w:t>
+      </w:r>
+    </w:p>
+    <w:p>
+      <w:pPr>
+        <w:rPr>
+          <w:sz w:val="22"/>
+          <w:szCs w:val="22"/>
+        </w:rPr>
+      </w:pPr>
+      <w:r>
+        <w:rPr>
+          <w:sz w:val="22"/>
+          <w:szCs w:val="22"/>
+        </w:rPr>
+        <w:pict w14:anchorId="689F8E7D">
+          <v:rect id="_x0000_i1030" style="width:0;height:1.5pt" o:hralign="center" o:hrstd="t" o:hr="t" fillcolor="#a0a0a0" stroked="f"/>
+        </w:pict>
+      </w:r>
+    </w:p>
+    <w:p>
+      <w:pPr>
+        <w:rPr>
+          <w:b/>
+          <w:bCs/>
+          <w:sz w:val="22"/>
+          <w:szCs w:val="22"/>
+        </w:rPr>
+      </w:pPr>
+      <w:r>
+        <w:rPr>
+          <w:b/>
+          <w:bCs/>
+          <w:sz w:val="22"/>
+          <w:szCs w:val="22"/>
+        </w:rPr>
+        <w:t>Requirements</w:t>
+      </w:r>
+    </w:p>
+    <w:p>
+      <w:pPr>
+        <w:numPr>
+          <w:ilvl w:val="0"/>
+          <w:numId w:val="9"/>
+        </w:numPr>
+        <w:rPr>
+          <w:sz w:val="22"/>
+          <w:szCs w:val="22"/>
+        </w:rPr>
+      </w:pPr>
+      <w:r>
+        <w:rPr>
+          <w:sz w:val="22"/>
+          <w:szCs w:val="22"/>
+        </w:rPr>
+        <w:t>Class should have:</w:t>
+      </w:r>
+    </w:p>
+    <w:p>
+      <w:pPr>
+        <w:numPr>
+          <w:ilvl w:val="1"/>
+          <w:numId w:val="9"/>
+        </w:numPr>
+        <w:rPr>
+          <w:sz w:val="22"/>
+          <w:szCs w:val="22"/>
+        </w:rPr>
+      </w:pPr>
+      <w:proofErr w:type="spellStart"/>
+      <w:r>
+        <w:rPr>
+          <w:sz w:val="22"/>
+          <w:szCs w:val="22"/>
+        </w:rPr>
+        <w:t>account_holder</w:t>
+      </w:r>
+      <w:proofErr w:type="spellEnd"/>
+      <w:r>
+        <w:rPr>
+          <w:sz w:val="22"/>
+          <w:szCs w:val="22"/>
+        </w:rPr>
+        <w:t xml:space="preserve"> (string)</w:t>
+      </w:r>
+    </w:p>
+    <w:p>
+      <w:pPr>
+        <w:numPr>
+          <w:ilvl w:val="1"/>
+          <w:numId w:val="9"/>
+        </w:numPr>
+        <w:rPr>
+          <w:sz w:val="22"/>
+          <w:szCs w:val="22"/>
+        </w:rPr>
+      </w:pPr>
+      <w:r>
+        <w:rPr>
+          <w:sz w:val="22"/>
+          <w:szCs w:val="22"/>
+        </w:rPr>
+        <w:t>balance (float, default = 0)</w:t>
+      </w:r>
+    </w:p>
+    <w:p>
+      <w:pPr>
+        <w:numPr>
+          <w:ilvl w:val="0"/>
+          <w:numId w:val="9"/>
+        </w:numPr>
+        <w:rPr>
+          <w:sz w:val="22"/>
+          <w:szCs w:val="22"/>
+        </w:rPr>
+      </w:pPr>
+      <w:r>
+        <w:rPr>
+          <w:sz w:val="22"/>
+          <w:szCs w:val="22"/>
+        </w:rPr>
+        <w:t>Methods:</w:t>
+      </w:r>
+    </w:p>
+    <w:p>
+      <w:pPr>
+        <w:numPr>
+          <w:ilvl w:val="1"/>
+          <w:numId w:val="9"/>
+        </w:numPr>
+        <w:rPr>
+          <w:sz w:val="22"/>
+          <w:szCs w:val="22"/>
+        </w:rPr>
+      </w:pPr>
+      <w:r>
+        <w:rPr>
+          <w:sz w:val="22"/>
+          <w:szCs w:val="22"/>
+        </w:rPr>
+        <w:t>deposit(amount) → adds to balance</w:t>
+      </w:r>
+    </w:p>
+    <w:p>
+      <w:pPr>
+        <w:numPr>
+          <w:ilvl w:val="1"/>
+          <w:numId w:val="9"/>
+        </w:numPr>
+        <w:rPr>
+          <w:sz w:val="22"/>
+          <w:szCs w:val="22"/>
+        </w:rPr>
+      </w:pPr>
+      <w:r>
+        <w:rPr>
+          <w:sz w:val="22"/>
+          <w:szCs w:val="22"/>
+        </w:rPr>
+        <w:t>withdraw(amount) → deducts if balance is sufficient</w:t>
+      </w:r>
+    </w:p>
+    <w:p>
+      <w:pPr>
+        <w:numPr>
+          <w:ilvl w:val="1"/>
+          <w:numId w:val="9"/>
+        </w:numPr>
+        <w:rPr>
+          <w:sz w:val="22"/>
+          <w:szCs w:val="22"/>
+        </w:rPr>
+      </w:pPr>
+      <w:proofErr w:type="gramStart"/>
+      <w:r>
+        <w:rPr>
+          <w:sz w:val="22"/>
+          <w:szCs w:val="22"/>
+        </w:rPr>
+        <w:t>display(</w:t>
+      </w:r>
+      <w:proofErr w:type="gramEnd"/>
+      <w:r>
+        <w:rPr>
+          <w:sz w:val="22"/>
+          <w:szCs w:val="22"/>
+        </w:rPr>
+        <w:t>) → shows account details</w:t>
+      </w:r>
+    </w:p>
+    <w:p>
+      <w:pPr>
+        <w:numPr>
+          <w:ilvl w:val="0"/>
+          <w:numId w:val="9"/>
+        </w:numPr>
+        <w:rPr>
+          <w:sz w:val="22"/>
+          <w:szCs w:val="22"/>
+        </w:rPr>
+      </w:pPr>
+      <w:r>
+        <w:rPr>
+          <w:sz w:val="22"/>
+          <w:szCs w:val="22"/>
+        </w:rPr>
+        <w:t>In the main program:</w:t>
+      </w:r>
+    </w:p>
+    <w:p>
+      <w:pPr>
+        <w:numPr>
+          <w:ilvl w:val="1"/>
+          <w:numId w:val="9"/>
+        </w:numPr>
+        <w:rPr>
+          <w:sz w:val="22"/>
+          <w:szCs w:val="22"/>
+        </w:rPr>
+      </w:pPr>
+      <w:r>
+        <w:rPr>
+          <w:sz w:val="22"/>
+          <w:szCs w:val="22"/>
+        </w:rPr>
+        <w:t>Create an account for the user.</w:t>
+      </w:r>
+    </w:p>
+    <w:p>
+      <w:pPr>
+        <w:numPr>
+          <w:ilvl w:val="1"/>
+          <w:numId w:val="9"/>
+        </w:numPr>
+        <w:rPr>
+          <w:sz w:val="22"/>
+          <w:szCs w:val="22"/>
+        </w:rPr>
+      </w:pPr>
+      <w:r>
+        <w:rPr>
+          <w:sz w:val="22"/>
+          <w:szCs w:val="22"/>
+        </w:rPr>
+        <w:t>Ask them to deposit and withdraw money.</w:t>
+      </w:r>
+    </w:p>
+    <w:p>
+      <w:pPr>
+        <w:numPr>
+          <w:ilvl w:val="1"/>
+          <w:numId w:val="9"/>
+        </w:numPr>
+        <w:rPr>
+          <w:sz w:val="22"/>
+          <w:szCs w:val="22"/>
+        </w:rPr>
+      </w:pPr>
+      <w:r>
+        <w:rPr>
+          <w:sz w:val="22"/>
+          <w:szCs w:val="22"/>
+        </w:rPr>
+        <w:t>Display the final balance.</w:t>
+      </w:r>
+    </w:p>
+    <w:p>
+      <w:pPr>
+        <w:rPr>
+          <w:sz w:val="22"/>
+          <w:szCs w:val="22"/>
+        </w:rPr>
+      </w:pPr>
+    </w:p>
+    <w:p>
+      <w:pPr>
+        <w:rPr>
+          <w:sz w:val="22"/>
+          <w:szCs w:val="22"/>
+        </w:rPr>
+      </w:pPr>
+    </w:p>
+    <w:p>
+      <w:pPr>
+        <w:rPr>
+          <w:sz w:val="22"/>
+          <w:szCs w:val="22"/>
+        </w:rPr>
+      </w:pPr>
+    </w:p>
+    <w:p>
+      <w:pPr>
+        <w:rPr>
+          <w:b/>
+          <w:bCs/>
+          <w:sz w:val="22"/>
+          <w:szCs w:val="22"/>
+        </w:rPr>
+      </w:pPr>
+    </w:p>
+    <w:p>
+      <w:pPr>
+        <w:rPr>
+          <w:b/>
+          <w:bCs/>
+          <w:sz w:val="22"/>
+          <w:szCs w:val="22"/>
+        </w:rPr>
+      </w:pPr>
+    </w:p>
+    <w:p>
+      <w:pPr>
+        <w:rPr>
+          <w:b/>
+          <w:bCs/>
+        </w:rPr>
+      </w:pPr>
+      <w:r>
+        <w:rPr>
+          <w:b/>
+          <w:bCs/>
+          <w:sz w:val="22"/>
+          <w:szCs w:val="22"/>
+        </w:rPr>
+        <w:lastRenderedPageBreak/>
+        <w:t xml:space="preserve">Exercise </w:t>
+      </w:r>
+      <w:r>
+        <w:rPr>
+          <w:b/>
+          <w:bCs/>
+          <w:sz w:val="22"/>
+          <w:szCs w:val="22"/>
+        </w:rPr>
+        <w:t>1</w:t>
+      </w:r>
+      <w:r>
+        <w:rPr>
+          <w:rFonts w:ascii="Segoe UI Emoji" w:hAnsi="Segoe UI Emoji" w:cs="Segoe UI Emoji"/>
+          <w:b/>
+          <w:bCs/>
+        </w:rPr>
+        <w:t>:</w:t>
+      </w:r>
+      <w:r>
+        <w:rPr>
+          <w:b/>
+          <w:bCs/>
+        </w:rPr>
+        <w:t xml:space="preserve"> Full-Stack Blog Project (Django + DRF + React)</w:t>
+      </w:r>
+    </w:p>
+    <w:p>
+      <w:pPr>
+        <w:rPr>
+          <w:b/>
+          <w:bCs/>
+        </w:rPr>
+      </w:pPr>
+      <w:r>
+        <w:rPr>
+          <w:b/>
+          <w:bCs/>
+          <w:i/>
+          <w:iCs/>
         </w:rPr>
         <w:t>With User Authentication, Likes, and Comments</w:t>
       </w:r>
@@ -73,7 +674,7 @@
           <w:bCs/>
         </w:rPr>
         <w:pict w14:anchorId="1FEC05C5">
-          <v:rect id="_x0000_i1043" style="width:0;height:1.5pt" o:hralign="center" o:hrstd="t" o:hr="t" fillcolor="#a0a0a0" stroked="f"/>
+          <v:rect id="_x0000_i1025" style="width:0;height:1.5pt" o:hralign="center" o:hrstd="t" o:hr="t" fillcolor="#a0a0a0" stroked="f"/>
         </w:pict>
       </w:r>
     </w:p>
@@ -110,7 +711,7 @@
       </w:pPr>
       <w:r>
         <w:pict w14:anchorId="3CA6191A">
-          <v:rect id="_x0000_i1044" style="width:0;height:1.5pt" o:hralign="center" o:hrstd="t" o:hr="t" fillcolor="#a0a0a0" stroked="f"/>
+          <v:rect id="_x0000_i1026" style="width:0;height:1.5pt" o:hralign="center" o:hrstd="t" o:hr="t" fillcolor="#a0a0a0" stroked="f"/>
         </w:pict>
       </w:r>
     </w:p>
@@ -414,7 +1015,7 @@
           <w:bCs/>
         </w:rPr>
         <w:pict w14:anchorId="4B1DDFAC">
-          <v:rect id="_x0000_i1045" style="width:0;height:1.5pt" o:hralign="center" o:hrstd="t" o:hr="t" fillcolor="#a0a0a0" stroked="f"/>
+          <v:rect id="_x0000_i1027" style="width:0;height:1.5pt" o:hralign="center" o:hrstd="t" o:hr="t" fillcolor="#a0a0a0" stroked="f"/>
         </w:pict>
       </w:r>
     </w:p>
@@ -1000,578 +1601,6 @@
       </w:r>
     </w:p>
     <w:p/>
-    <w:p>
-      <w:pPr>
-        <w:rPr>
-          <w:b/>
-          <w:bCs/>
-        </w:rPr>
-      </w:pPr>
-    </w:p>
-    <w:p>
-      <w:pPr>
-        <w:rPr>
-          <w:b/>
-          <w:bCs/>
-        </w:rPr>
-      </w:pPr>
-    </w:p>
-    <w:p>
-      <w:pPr>
-        <w:rPr>
-          <w:b/>
-          <w:bCs/>
-        </w:rPr>
-      </w:pPr>
-      <w:r>
-        <w:rPr>
-          <w:b/>
-          <w:bCs/>
-          <w:sz w:val="22"/>
-          <w:szCs w:val="22"/>
-        </w:rPr>
-        <w:lastRenderedPageBreak/>
-        <w:t xml:space="preserve">Exercise </w:t>
-      </w:r>
-      <w:r>
-        <w:rPr>
-          <w:b/>
-          <w:bCs/>
-          <w:sz w:val="22"/>
-          <w:szCs w:val="22"/>
-        </w:rPr>
-        <w:t>2</w:t>
-      </w:r>
-      <w:r>
-        <w:rPr>
-          <w:b/>
-          <w:bCs/>
-          <w:sz w:val="22"/>
-          <w:szCs w:val="22"/>
-        </w:rPr>
-        <w:t xml:space="preserve">: </w:t>
-      </w:r>
-      <w:r>
-        <w:rPr>
-          <w:b/>
-          <w:bCs/>
-        </w:rPr>
-        <w:t xml:space="preserve"> </w:t>
-      </w:r>
-      <w:r>
-        <w:rPr>
-          <w:b/>
-          <w:bCs/>
-        </w:rPr>
-        <w:t>Compress a String (Run-Length Encoding)</w:t>
-      </w:r>
-    </w:p>
-    <w:p>
-      <w:pPr>
-        <w:rPr>
-          <w:sz w:val="22"/>
-          <w:szCs w:val="22"/>
-        </w:rPr>
-      </w:pPr>
-      <w:r>
-        <w:rPr>
-          <w:sz w:val="22"/>
-          <w:szCs w:val="22"/>
-        </w:rPr>
-        <w:t>Write a program that compresses a string by replacing consecutive repeated characters with the character followed by the count.</w:t>
-      </w:r>
-    </w:p>
-    <w:p>
-      <w:pPr>
-        <w:rPr>
-          <w:sz w:val="22"/>
-          <w:szCs w:val="22"/>
-        </w:rPr>
-      </w:pPr>
-      <w:r>
-        <w:rPr>
-          <w:sz w:val="22"/>
-          <w:szCs w:val="22"/>
-        </w:rPr>
-        <w:t>If the compressed string is not shorter, return the original string.</w:t>
-      </w:r>
-    </w:p>
-    <w:p>
-      <w:pPr>
-        <w:rPr>
-          <w:sz w:val="22"/>
-          <w:szCs w:val="22"/>
-        </w:rPr>
-      </w:pPr>
-      <w:r>
-        <w:rPr>
-          <w:sz w:val="22"/>
-          <w:szCs w:val="22"/>
-        </w:rPr>
-        <w:t xml:space="preserve">Compress the string, but </w:t>
-      </w:r>
-      <w:r>
-        <w:rPr>
-          <w:b/>
-          <w:bCs/>
-          <w:sz w:val="22"/>
-          <w:szCs w:val="22"/>
-        </w:rPr>
-        <w:t>uppercase the character</w:t>
-      </w:r>
-      <w:r>
-        <w:rPr>
-          <w:sz w:val="22"/>
-          <w:szCs w:val="22"/>
-        </w:rPr>
-        <w:t xml:space="preserve"> if its count &gt; 1,</w:t>
-      </w:r>
-      <w:r>
-        <w:rPr>
-          <w:sz w:val="22"/>
-          <w:szCs w:val="22"/>
-        </w:rPr>
-        <w:br/>
-        <w:t xml:space="preserve">and </w:t>
-      </w:r>
-      <w:r>
-        <w:rPr>
-          <w:b/>
-          <w:bCs/>
-          <w:sz w:val="22"/>
-          <w:szCs w:val="22"/>
-        </w:rPr>
-        <w:t>lowercase</w:t>
-      </w:r>
-      <w:r>
-        <w:rPr>
-          <w:sz w:val="22"/>
-          <w:szCs w:val="22"/>
-        </w:rPr>
-        <w:t xml:space="preserve"> it otherwise.</w:t>
-      </w:r>
-    </w:p>
-    <w:p>
-      <w:pPr>
-        <w:rPr>
-          <w:sz w:val="22"/>
-          <w:szCs w:val="22"/>
-        </w:rPr>
-      </w:pPr>
-      <w:r>
-        <w:rPr>
-          <w:b/>
-          <w:bCs/>
-          <w:sz w:val="22"/>
-          <w:szCs w:val="22"/>
-        </w:rPr>
-        <w:t>Input</w:t>
-      </w:r>
-      <w:r>
-        <w:rPr>
-          <w:sz w:val="22"/>
-          <w:szCs w:val="22"/>
-        </w:rPr>
-        <w:t xml:space="preserve">:  </w:t>
-      </w:r>
-      <w:proofErr w:type="spellStart"/>
-      <w:r>
-        <w:rPr>
-          <w:sz w:val="22"/>
-          <w:szCs w:val="22"/>
-        </w:rPr>
-        <w:t>aabcccdee</w:t>
-      </w:r>
-      <w:proofErr w:type="spellEnd"/>
-    </w:p>
-    <w:p>
-      <w:pPr>
-        <w:rPr>
-          <w:sz w:val="22"/>
-          <w:szCs w:val="22"/>
-        </w:rPr>
-      </w:pPr>
-      <w:r>
-        <w:rPr>
-          <w:b/>
-          <w:bCs/>
-          <w:sz w:val="22"/>
-          <w:szCs w:val="22"/>
-        </w:rPr>
-        <w:t>Output</w:t>
-      </w:r>
-      <w:r>
-        <w:rPr>
-          <w:sz w:val="22"/>
-          <w:szCs w:val="22"/>
-        </w:rPr>
-        <w:t>: A2b1C3d1E2</w:t>
-      </w:r>
-    </w:p>
-    <w:p>
-      <w:pPr>
-        <w:rPr>
-          <w:sz w:val="22"/>
-          <w:szCs w:val="22"/>
-        </w:rPr>
-      </w:pPr>
-    </w:p>
-    <w:p>
-      <w:pPr>
-        <w:rPr>
-          <w:b/>
-          <w:bCs/>
-          <w:sz w:val="22"/>
-          <w:szCs w:val="22"/>
-        </w:rPr>
-      </w:pPr>
-      <w:r>
-        <w:rPr>
-          <w:b/>
-          <w:bCs/>
-          <w:sz w:val="22"/>
-          <w:szCs w:val="22"/>
-        </w:rPr>
-        <w:t xml:space="preserve">Exercise </w:t>
-      </w:r>
-      <w:r>
-        <w:rPr>
-          <w:b/>
-          <w:bCs/>
-          <w:sz w:val="22"/>
-          <w:szCs w:val="22"/>
-        </w:rPr>
-        <w:t>3</w:t>
-      </w:r>
-      <w:r>
-        <w:rPr>
-          <w:b/>
-          <w:bCs/>
-          <w:sz w:val="22"/>
-          <w:szCs w:val="22"/>
-        </w:rPr>
-        <w:t>: Object-Oriented Programming</w:t>
-      </w:r>
-    </w:p>
-    <w:p>
-      <w:pPr>
-        <w:rPr>
-          <w:sz w:val="22"/>
-          <w:szCs w:val="22"/>
-        </w:rPr>
-      </w:pPr>
-      <w:r>
-        <w:rPr>
-          <w:sz w:val="22"/>
-          <w:szCs w:val="22"/>
-        </w:rPr>
-        <w:t xml:space="preserve">Problem: </w:t>
-      </w:r>
-      <w:r>
-        <w:rPr>
-          <w:i/>
-          <w:iCs/>
-          <w:sz w:val="22"/>
-          <w:szCs w:val="22"/>
-        </w:rPr>
-        <w:t>Bank Account Management System</w:t>
-      </w:r>
-    </w:p>
-    <w:p>
-      <w:pPr>
-        <w:rPr>
-          <w:sz w:val="22"/>
-          <w:szCs w:val="22"/>
-        </w:rPr>
-      </w:pPr>
-      <w:r>
-        <w:rPr>
-          <w:sz w:val="22"/>
-          <w:szCs w:val="22"/>
-        </w:rPr>
-        <w:t xml:space="preserve">Create a Python class called </w:t>
-      </w:r>
-      <w:proofErr w:type="spellStart"/>
-      <w:r>
-        <w:rPr>
-          <w:b/>
-          <w:bCs/>
-          <w:sz w:val="22"/>
-          <w:szCs w:val="22"/>
-        </w:rPr>
-        <w:t>BankAccount</w:t>
-      </w:r>
-      <w:proofErr w:type="spellEnd"/>
-      <w:r>
-        <w:rPr>
-          <w:sz w:val="22"/>
-          <w:szCs w:val="22"/>
-        </w:rPr>
-        <w:t xml:space="preserve"> that simulates a simple bank account.</w:t>
-      </w:r>
-    </w:p>
-    <w:p>
-      <w:pPr>
-        <w:rPr>
-          <w:sz w:val="22"/>
-          <w:szCs w:val="22"/>
-        </w:rPr>
-      </w:pPr>
-      <w:r>
-        <w:rPr>
-          <w:sz w:val="22"/>
-          <w:szCs w:val="22"/>
-        </w:rPr>
-        <w:pict w14:anchorId="09678096">
-          <v:rect id="_x0000_i1056" style="width:0;height:1.5pt" o:hralign="center" o:hrstd="t" o:hr="t" fillcolor="#a0a0a0" stroked="f"/>
-        </w:pict>
-      </w:r>
-    </w:p>
-    <w:p>
-      <w:pPr>
-        <w:rPr>
-          <w:b/>
-          <w:bCs/>
-          <w:sz w:val="22"/>
-          <w:szCs w:val="22"/>
-        </w:rPr>
-      </w:pPr>
-      <w:r>
-        <w:rPr>
-          <w:b/>
-          <w:bCs/>
-          <w:sz w:val="22"/>
-          <w:szCs w:val="22"/>
-        </w:rPr>
-        <w:t>Requirements</w:t>
-      </w:r>
-    </w:p>
-    <w:p>
-      <w:pPr>
-        <w:numPr>
-          <w:ilvl w:val="0"/>
-          <w:numId w:val="9"/>
-        </w:numPr>
-        <w:rPr>
-          <w:sz w:val="22"/>
-          <w:szCs w:val="22"/>
-        </w:rPr>
-      </w:pPr>
-      <w:r>
-        <w:rPr>
-          <w:sz w:val="22"/>
-          <w:szCs w:val="22"/>
-        </w:rPr>
-        <w:t>Class should have:</w:t>
-      </w:r>
-    </w:p>
-    <w:p>
-      <w:pPr>
-        <w:numPr>
-          <w:ilvl w:val="1"/>
-          <w:numId w:val="9"/>
-        </w:numPr>
-        <w:rPr>
-          <w:sz w:val="22"/>
-          <w:szCs w:val="22"/>
-        </w:rPr>
-      </w:pPr>
-      <w:r>
-        <w:rPr>
-          <w:sz w:val="22"/>
-          <w:szCs w:val="22"/>
-        </w:rPr>
-        <w:t>account_holder (string)</w:t>
-      </w:r>
-    </w:p>
-    <w:p>
-      <w:pPr>
-        <w:numPr>
-          <w:ilvl w:val="1"/>
-          <w:numId w:val="9"/>
-        </w:numPr>
-        <w:rPr>
-          <w:sz w:val="22"/>
-          <w:szCs w:val="22"/>
-        </w:rPr>
-      </w:pPr>
-      <w:r>
-        <w:rPr>
-          <w:sz w:val="22"/>
-          <w:szCs w:val="22"/>
-        </w:rPr>
-        <w:t>balance (float, default = 0)</w:t>
-      </w:r>
-    </w:p>
-    <w:p>
-      <w:pPr>
-        <w:numPr>
-          <w:ilvl w:val="0"/>
-          <w:numId w:val="9"/>
-        </w:numPr>
-        <w:rPr>
-          <w:sz w:val="22"/>
-          <w:szCs w:val="22"/>
-        </w:rPr>
-      </w:pPr>
-      <w:r>
-        <w:rPr>
-          <w:sz w:val="22"/>
-          <w:szCs w:val="22"/>
-        </w:rPr>
-        <w:t>Methods:</w:t>
-      </w:r>
-    </w:p>
-    <w:p>
-      <w:pPr>
-        <w:numPr>
-          <w:ilvl w:val="1"/>
-          <w:numId w:val="9"/>
-        </w:numPr>
-        <w:rPr>
-          <w:sz w:val="22"/>
-          <w:szCs w:val="22"/>
-        </w:rPr>
-      </w:pPr>
-      <w:r>
-        <w:rPr>
-          <w:sz w:val="22"/>
-          <w:szCs w:val="22"/>
-        </w:rPr>
-        <w:t>deposit(amount) → adds to balance</w:t>
-      </w:r>
-    </w:p>
-    <w:p>
-      <w:pPr>
-        <w:numPr>
-          <w:ilvl w:val="1"/>
-          <w:numId w:val="9"/>
-        </w:numPr>
-        <w:rPr>
-          <w:sz w:val="22"/>
-          <w:szCs w:val="22"/>
-        </w:rPr>
-      </w:pPr>
-      <w:r>
-        <w:rPr>
-          <w:sz w:val="22"/>
-          <w:szCs w:val="22"/>
-        </w:rPr>
-        <w:t>withdraw(amount) → deducts if balance is sufficient</w:t>
-      </w:r>
-    </w:p>
-    <w:p>
-      <w:pPr>
-        <w:numPr>
-          <w:ilvl w:val="1"/>
-          <w:numId w:val="9"/>
-        </w:numPr>
-        <w:rPr>
-          <w:sz w:val="22"/>
-          <w:szCs w:val="22"/>
-        </w:rPr>
-      </w:pPr>
-      <w:proofErr w:type="gramStart"/>
-      <w:r>
-        <w:rPr>
-          <w:sz w:val="22"/>
-          <w:szCs w:val="22"/>
-        </w:rPr>
-        <w:t>display(</w:t>
-      </w:r>
-      <w:proofErr w:type="gramEnd"/>
-      <w:r>
-        <w:rPr>
-          <w:sz w:val="22"/>
-          <w:szCs w:val="22"/>
-        </w:rPr>
-        <w:t>) → shows account details</w:t>
-      </w:r>
-    </w:p>
-    <w:p>
-      <w:pPr>
-        <w:numPr>
-          <w:ilvl w:val="0"/>
-          <w:numId w:val="9"/>
-        </w:numPr>
-        <w:rPr>
-          <w:sz w:val="22"/>
-          <w:szCs w:val="22"/>
-        </w:rPr>
-      </w:pPr>
-      <w:r>
-        <w:rPr>
-          <w:sz w:val="22"/>
-          <w:szCs w:val="22"/>
-        </w:rPr>
-        <w:t>In the main program:</w:t>
-      </w:r>
-    </w:p>
-    <w:p>
-      <w:pPr>
-        <w:numPr>
-          <w:ilvl w:val="1"/>
-          <w:numId w:val="9"/>
-        </w:numPr>
-        <w:rPr>
-          <w:sz w:val="22"/>
-          <w:szCs w:val="22"/>
-        </w:rPr>
-      </w:pPr>
-      <w:r>
-        <w:rPr>
-          <w:sz w:val="22"/>
-          <w:szCs w:val="22"/>
-        </w:rPr>
-        <w:t>Create an account for the user.</w:t>
-      </w:r>
-    </w:p>
-    <w:p>
-      <w:pPr>
-        <w:numPr>
-          <w:ilvl w:val="1"/>
-          <w:numId w:val="9"/>
-        </w:numPr>
-        <w:rPr>
-          <w:sz w:val="22"/>
-          <w:szCs w:val="22"/>
-        </w:rPr>
-      </w:pPr>
-      <w:r>
-        <w:rPr>
-          <w:sz w:val="22"/>
-          <w:szCs w:val="22"/>
-        </w:rPr>
-        <w:t>Ask them to deposit and withdraw money.</w:t>
-      </w:r>
-    </w:p>
-    <w:p>
-      <w:pPr>
-        <w:numPr>
-          <w:ilvl w:val="1"/>
-          <w:numId w:val="9"/>
-        </w:numPr>
-        <w:rPr>
-          <w:sz w:val="22"/>
-          <w:szCs w:val="22"/>
-        </w:rPr>
-      </w:pPr>
-      <w:r>
-        <w:rPr>
-          <w:sz w:val="22"/>
-          <w:szCs w:val="22"/>
-        </w:rPr>
-        <w:t>Display the final balance.</w:t>
-      </w:r>
-    </w:p>
-    <w:p>
-      <w:pPr>
-        <w:rPr>
-          <w:sz w:val="22"/>
-          <w:szCs w:val="22"/>
-        </w:rPr>
-      </w:pPr>
-    </w:p>
     <w:p>
       <w:pPr>
         <w:rPr>
@@ -3446,6 +3475,7 @@
   <w:style w:type="character" w:default="1" w:styleId="DefaultParagraphFont">
     <w:name w:val="Default Paragraph Font"/>
     <w:uiPriority w:val="1"/>
+    <w:semiHidden/>
     <w:unhideWhenUsed/>
   </w:style>
   <w:style w:type="table" w:default="1" w:styleId="TableNormal">

</xml_diff>